<commit_message>
Update DFR0530 Arduino SDK Update Records.docx
</commit_message>
<xml_diff>
--- a/DFR0530/res/DFR0530 Arduino SDK Update Records.docx
+++ b/DFR0530/res/DFR0530 Arduino SDK Update Records.docx
@@ -96,17 +96,7 @@
           <w:sz w:val="24"/>
           <w:szCs w:val="24"/>
         </w:rPr>
-        <w:t>增加了PubSubClient、ArduinoJson、OneWire作为内置库</w:t>
-      </w:r>
-      <w:bookmarkStart w:id="0" w:name="_GoBack"/>
-      <w:bookmarkEnd w:id="0"/>
-      <w:r>
-        <w:rPr>
-          <w:rFonts w:ascii="微软雅黑" w:hAnsi="微软雅黑" w:eastAsia="微软雅黑"/>
-          <w:sz w:val="24"/>
-          <w:szCs w:val="24"/>
-        </w:rPr>
-        <w:t>。</w:t>
+        <w:t>增加了PubSubClient、ArduinoJson、OneWire作为内置库。</w:t>
       </w:r>
     </w:p>
     <w:p>
@@ -282,6 +272,105 @@
         </w:rPr>
         <w:t>====================================================</w:t>
       </w:r>
+    </w:p>
+    <w:p>
+      <w:pPr>
+        <w:pStyle w:val="5"/>
+        <w:keepNext w:val="0"/>
+        <w:keepLines w:val="0"/>
+        <w:widowControl/>
+        <w:suppressLineNumbers w:val="0"/>
+        <w:spacing w:before="0" w:beforeAutospacing="0" w:after="0" w:afterAutospacing="0" w:line="312" w:lineRule="auto"/>
+        <w:ind w:left="0" w:right="0"/>
+        <w:jc w:val="left"/>
+      </w:pPr>
+      <w:r>
+        <w:rPr>
+          <w:rFonts w:hint="eastAsia" w:ascii="微软雅黑" w:hAnsi="微软雅黑" w:eastAsia="微软雅黑" w:cs="微软雅黑"/>
+          <w:i w:val="0"/>
+          <w:color w:val="000000"/>
+          <w:spacing w:val="0"/>
+          <w:sz w:val="24"/>
+          <w:szCs w:val="24"/>
+          <w:vertAlign w:val="baseline"/>
+          <w:lang w:val="en-US" w:eastAsia="zh-CN"/>
+        </w:rPr>
+        <w:t>V</w:t>
+      </w:r>
+      <w:r>
+        <w:rPr>
+          <w:rFonts w:ascii="微软雅黑" w:hAnsi="微软雅黑" w:eastAsia="微软雅黑" w:cs="微软雅黑"/>
+          <w:i w:val="0"/>
+          <w:color w:val="000000"/>
+          <w:spacing w:val="0"/>
+          <w:sz w:val="24"/>
+          <w:szCs w:val="24"/>
+          <w:vertAlign w:val="baseline"/>
+        </w:rPr>
+        <w:t>1.0.3 2020/04/08</w:t>
+      </w:r>
+      <w:bookmarkStart w:id="0" w:name="_GoBack"/>
+      <w:bookmarkEnd w:id="0"/>
+    </w:p>
+    <w:p>
+      <w:pPr>
+        <w:pStyle w:val="5"/>
+        <w:keepNext w:val="0"/>
+        <w:keepLines w:val="0"/>
+        <w:widowControl/>
+        <w:suppressLineNumbers w:val="0"/>
+        <w:spacing w:before="0" w:beforeAutospacing="0" w:after="0" w:afterAutospacing="0" w:line="312" w:lineRule="auto"/>
+        <w:ind w:left="0" w:right="0" w:firstLine="420"/>
+        <w:jc w:val="left"/>
+      </w:pPr>
+      <w:r>
+        <w:rPr>
+          <w:rFonts w:hint="eastAsia" w:ascii="微软雅黑" w:hAnsi="微软雅黑" w:eastAsia="微软雅黑" w:cs="微软雅黑"/>
+          <w:i w:val="0"/>
+          <w:color w:val="000000"/>
+          <w:spacing w:val="0"/>
+          <w:sz w:val="24"/>
+          <w:szCs w:val="24"/>
+          <w:vertAlign w:val="baseline"/>
+        </w:rPr>
+        <w:t>1、解决了wifi连接mqtt超时问题。（Attempt MQTT connection，rc=-1）</w:t>
+      </w:r>
+    </w:p>
+    <w:p>
+      <w:pPr>
+        <w:pStyle w:val="5"/>
+        <w:keepNext w:val="0"/>
+        <w:keepLines w:val="0"/>
+        <w:widowControl/>
+        <w:suppressLineNumbers w:val="0"/>
+        <w:spacing w:before="0" w:beforeAutospacing="0" w:after="0" w:afterAutospacing="0" w:line="312" w:lineRule="auto"/>
+        <w:ind w:left="0" w:right="0"/>
+        <w:jc w:val="left"/>
+      </w:pPr>
+      <w:r>
+        <w:rPr>
+          <w:rFonts w:hint="eastAsia" w:ascii="微软雅黑" w:hAnsi="微软雅黑" w:eastAsia="微软雅黑" w:cs="微软雅黑"/>
+          <w:i w:val="0"/>
+          <w:color w:val="000000"/>
+          <w:spacing w:val="0"/>
+          <w:sz w:val="24"/>
+          <w:szCs w:val="24"/>
+          <w:vertAlign w:val="baseline"/>
+        </w:rPr>
+        <w:t>====================================================</w:t>
+      </w:r>
+    </w:p>
+    <w:p>
+      <w:pPr>
+        <w:snapToGrid w:val="0"/>
+        <w:ind w:leftChars="0"/>
+        <w:jc w:val="left"/>
+        <w:rPr>
+          <w:rFonts w:ascii="微软雅黑" w:hAnsi="微软雅黑" w:eastAsia="微软雅黑"/>
+          <w:sz w:val="24"/>
+          <w:szCs w:val="24"/>
+        </w:rPr>
+      </w:pPr>
     </w:p>
     <w:sectPr>
       <w:pgSz w:w="11906" w:h="16838"/>
@@ -511,7 +600,7 @@
   <w:docDefaults>
     <w:rPrDefault>
       <w:rPr>
-        <w:rFonts w:asciiTheme="minorHAnsi" w:hAnsiTheme="minorHAnsi" w:eastAsiaTheme="minorEastAsia" w:cstheme="minorBidi"/>
+        <w:rFonts w:ascii="Times New Roman" w:hAnsi="Times New Roman" w:eastAsia="宋体" w:cs="Times New Roman"/>
       </w:rPr>
     </w:rPrDefault>
   </w:docDefaults>
@@ -802,13 +891,13 @@
       <w:szCs w:val="28"/>
     </w:rPr>
   </w:style>
-  <w:style w:type="character" w:default="1" w:styleId="7">
+  <w:style w:type="character" w:default="1" w:styleId="8">
     <w:name w:val="Default Paragraph Font"/>
     <w:semiHidden/>
     <w:unhideWhenUsed/>
     <w:uiPriority w:val="1"/>
   </w:style>
-  <w:style w:type="table" w:default="1" w:styleId="5">
+  <w:style w:type="table" w:default="1" w:styleId="6">
     <w:name w:val="Normal Table"/>
     <w:semiHidden/>
     <w:unhideWhenUsed/>
@@ -825,7 +914,7 @@
   <w:style w:type="paragraph" w:styleId="3">
     <w:name w:val="footer"/>
     <w:basedOn w:val="1"/>
-    <w:link w:val="9"/>
+    <w:link w:val="10"/>
     <w:unhideWhenUsed/>
     <w:qFormat/>
     <w:uiPriority w:val="99"/>
@@ -845,7 +934,7 @@
   <w:style w:type="paragraph" w:styleId="4">
     <w:name w:val="header"/>
     <w:basedOn w:val="1"/>
-    <w:link w:val="8"/>
+    <w:link w:val="9"/>
     <w:unhideWhenUsed/>
     <w:qFormat/>
     <w:uiPriority w:val="99"/>
@@ -865,9 +954,19 @@
       <w:szCs w:val="18"/>
     </w:rPr>
   </w:style>
-  <w:style w:type="table" w:styleId="6">
+  <w:style w:type="paragraph" w:styleId="5">
+    <w:name w:val="Normal (Web)"/>
+    <w:basedOn w:val="1"/>
+    <w:semiHidden/>
+    <w:unhideWhenUsed/>
+    <w:uiPriority w:val="99"/>
+    <w:rPr>
+      <w:sz w:val="24"/>
+    </w:rPr>
+  </w:style>
+  <w:style w:type="table" w:styleId="7">
     <w:name w:val="Table Grid"/>
-    <w:basedOn w:val="5"/>
+    <w:basedOn w:val="6"/>
     <w:qFormat/>
     <w:uiPriority w:val="59"/>
     <w:pPr>
@@ -885,9 +984,9 @@
       </w:tblBorders>
     </w:tblPr>
   </w:style>
-  <w:style w:type="character" w:customStyle="1" w:styleId="8">
+  <w:style w:type="character" w:customStyle="1" w:styleId="9">
     <w:name w:val="页眉 字符"/>
-    <w:basedOn w:val="7"/>
+    <w:basedOn w:val="8"/>
     <w:link w:val="4"/>
     <w:semiHidden/>
     <w:qFormat/>
@@ -897,9 +996,9 @@
       <w:szCs w:val="18"/>
     </w:rPr>
   </w:style>
-  <w:style w:type="character" w:customStyle="1" w:styleId="9">
+  <w:style w:type="character" w:customStyle="1" w:styleId="10">
     <w:name w:val="页脚 字符"/>
-    <w:basedOn w:val="7"/>
+    <w:basedOn w:val="8"/>
     <w:link w:val="3"/>
     <w:semiHidden/>
     <w:qFormat/>
@@ -909,7 +1008,7 @@
       <w:szCs w:val="18"/>
     </w:rPr>
   </w:style>
-  <w:style w:type="paragraph" w:styleId="10">
+  <w:style w:type="paragraph" w:styleId="11">
     <w:name w:val="List Paragraph"/>
     <w:basedOn w:val="1"/>
     <w:qFormat/>

</xml_diff>